<commit_message>
Updated resume - Now includes ASP.Net, as well as separation of certain components on the   document
</commit_message>
<xml_diff>
--- a/content/files/FreddyGarcia_Resume.docx
+++ b/content/files/FreddyGarcia_Resume.docx
@@ -18,11 +18,6 @@
         </w:rPr>
         <w:t xml:space="preserve">Freddy Garcia</w:t>
       </w:r>
-      <w:r>
-        <w:rPr>
-          <w:rtl w:val="0"/>
-        </w:rPr>
-      </w:r>
     </w:p>
     <w:p>
       <w:pPr>
@@ -46,14 +41,16 @@
         <w:contextualSpacing w:val="0"/>
         <w:rPr/>
       </w:pPr>
-      <w:r>
-        <w:rPr>
-          <w:rFonts w:cs="Philosopher" w:hAnsi="Philosopher" w:eastAsia="Philosopher" w:ascii="Philosopher"/>
-          <w:b w:val="1"/>
-          <w:rtl w:val="0"/>
-        </w:rPr>
-        <w:t xml:space="preserve">garciaf93@gmail.com</w:t>
-      </w:r>
+      <w:hyperlink r:id="rId5">
+        <w:r>
+          <w:rPr>
+            <w:rFonts w:cs="Philosopher" w:hAnsi="Philosopher" w:eastAsia="Philosopher" w:ascii="Philosopher"/>
+            <w:b w:val="1"/>
+            <w:rtl w:val="0"/>
+          </w:rPr>
+          <w:t xml:space="preserve">garciaf93@gmail.com</w:t>
+        </w:r>
+      </w:hyperlink>
       <w:r>
         <w:rPr>
           <w:rFonts w:cs="Philosopher" w:hAnsi="Philosopher" w:eastAsia="Philosopher" w:ascii="Philosopher"/>
@@ -61,7 +58,14 @@
           <w:rtl w:val="0"/>
         </w:rPr>
         <w:tab/>
-        <w:t xml:space="preserve">    40-17 Ithaca street apt. 4E</w:t>
+      </w:r>
+      <w:r>
+        <w:rPr>
+          <w:rFonts w:cs="Philosopher" w:hAnsi="Philosopher" w:eastAsia="Philosopher" w:ascii="Philosopher"/>
+          <w:b w:val="1"/>
+          <w:rtl w:val="0"/>
+        </w:rPr>
+        <w:t xml:space="preserve">40-17 Ithaca street apt. 4E</w:t>
       </w:r>
     </w:p>
     <w:p>
@@ -593,7 +597,7 @@
           <w:sz w:val="20"/>
           <w:rtl w:val="0"/>
         </w:rPr>
-        <w:t xml:space="preserve"> Visual Studio 2008-2012 | Xcode | Autodesk Maya | Adobe Flash | Adobe Photoshop</w:t>
+        <w:t xml:space="preserve"> Visual Studio 2008-2012 | Xcode 4.6+ | Autodesk Maya | Adobe Flash | Adobe Photoshop</w:t>
       </w:r>
     </w:p>
     <w:p>
@@ -616,18 +620,30 @@
           <w:sz w:val="20"/>
           <w:rtl w:val="0"/>
         </w:rPr>
-        <w:t xml:space="preserve">: OpenGL 3.2+ | DirectX 11 | Three.js | OpenAL | Git | Unity | MySQL | XNA 4.0</w:t>
-      </w:r>
-    </w:p>
-    <w:p>
-      <w:pPr>
-        <w:widowControl w:val="0"/>
-        <w:contextualSpacing w:val="0"/>
-      </w:pPr>
-      <w:r>
-        <w:rPr>
-          <w:rtl w:val="0"/>
-        </w:rPr>
+        <w:t xml:space="preserve">: Git | Unity3D | MySQL | ASP.NET 4.5 | XNA 4.0</w:t>
+      </w:r>
+    </w:p>
+    <w:p>
+      <w:pPr>
+        <w:widowControl w:val="0"/>
+        <w:contextualSpacing w:val="0"/>
+      </w:pPr>
+      <w:r>
+        <w:rPr>
+          <w:rFonts w:cs="Philosopher" w:hAnsi="Philosopher" w:eastAsia="Philosopher" w:ascii="Philosopher"/>
+          <w:b w:val="1"/>
+          <w:sz w:val="20"/>
+          <w:rtl w:val="0"/>
+        </w:rPr>
+        <w:t xml:space="preserve">Libraries: </w:t>
+      </w:r>
+      <w:r>
+        <w:rPr>
+          <w:rFonts w:cs="Philosopher" w:hAnsi="Philosopher" w:eastAsia="Philosopher" w:ascii="Philosopher"/>
+          <w:sz w:val="20"/>
+          <w:rtl w:val="0"/>
+        </w:rPr>
+        <w:t xml:space="preserve">OpenGL 3.2+ | DirectX 11 | Three.js | OpenAL | JQuery</w:t>
       </w:r>
     </w:p>
     <w:p>

</xml_diff>